<commit_message>
add tables to tz. end work with lb_2
</commit_message>
<xml_diff>
--- a/lb_msp_2/tz_some.docx
+++ b/lb_msp_2/tz_some.docx
@@ -1985,8 +1985,6 @@
         </w:rPr>
         <w:t>.</w:t>
       </w:r>
-      <w:bookmarkStart w:id="0" w:name="_GoBack"/>
-      <w:bookmarkEnd w:id="0"/>
     </w:p>
     <w:p>
       <w:pPr>
@@ -2145,6 +2143,1642 @@
     </w:p>
     <w:p>
       <w:pPr>
+        <w:rPr>
+          <w:b/>
+          <w:bCs/>
+          <w:sz w:val="24"/>
+          <w:szCs w:val="24"/>
+          <w:lang w:val="en-US"/>
+        </w:rPr>
+      </w:pPr>
+      <w:r>
+        <w:rPr>
+          <w:b/>
+          <w:bCs/>
+          <w:sz w:val="24"/>
+          <w:szCs w:val="24"/>
+        </w:rPr>
+        <w:t>Таблица пользователей-</w:t>
+      </w:r>
+      <w:r>
+        <w:rPr>
+          <w:b/>
+          <w:bCs/>
+          <w:sz w:val="24"/>
+          <w:szCs w:val="24"/>
+          <w:lang w:val="en-US"/>
+        </w:rPr>
+        <w:t>USER</w:t>
+      </w:r>
+    </w:p>
+    <w:tbl>
+      <w:tblPr>
+        <w:tblStyle w:val="a3"/>
+        <w:tblW w:w="0" w:type="auto"/>
+        <w:tblLook w:val="04A0" w:firstRow="1" w:lastRow="0" w:firstColumn="1" w:lastColumn="0" w:noHBand="0" w:noVBand="1"/>
+      </w:tblPr>
+      <w:tblGrid>
+        <w:gridCol w:w="3115"/>
+        <w:gridCol w:w="3115"/>
+        <w:gridCol w:w="3115"/>
+      </w:tblGrid>
+      <w:tr>
+        <w:tc>
+          <w:tcPr>
+            <w:tcW w:w="3115" w:type="dxa"/>
+          </w:tcPr>
+          <w:p>
+            <w:pPr>
+              <w:pStyle w:val="Default"/>
+              <w:rPr>
+                <w:sz w:val="23"/>
+                <w:szCs w:val="23"/>
+              </w:rPr>
+            </w:pPr>
+            <w:r>
+              <w:rPr>
+                <w:sz w:val="23"/>
+                <w:szCs w:val="23"/>
+              </w:rPr>
+              <w:t xml:space="preserve">Название поля </w:t>
+            </w:r>
+          </w:p>
+        </w:tc>
+        <w:tc>
+          <w:tcPr>
+            <w:tcW w:w="3115" w:type="dxa"/>
+          </w:tcPr>
+          <w:p>
+            <w:pPr>
+              <w:pStyle w:val="Default"/>
+              <w:rPr>
+                <w:sz w:val="23"/>
+                <w:szCs w:val="23"/>
+              </w:rPr>
+            </w:pPr>
+            <w:r>
+              <w:rPr>
+                <w:sz w:val="23"/>
+                <w:szCs w:val="23"/>
+              </w:rPr>
+              <w:t xml:space="preserve">Тип поля </w:t>
+            </w:r>
+          </w:p>
+        </w:tc>
+        <w:tc>
+          <w:tcPr>
+            <w:tcW w:w="3115" w:type="dxa"/>
+          </w:tcPr>
+          <w:p>
+            <w:pPr>
+              <w:pStyle w:val="Default"/>
+              <w:rPr>
+                <w:sz w:val="23"/>
+                <w:szCs w:val="23"/>
+              </w:rPr>
+            </w:pPr>
+            <w:r>
+              <w:rPr>
+                <w:sz w:val="23"/>
+                <w:szCs w:val="23"/>
+              </w:rPr>
+              <w:t xml:space="preserve">Описание поля </w:t>
+            </w:r>
+          </w:p>
+        </w:tc>
+      </w:tr>
+      <w:tr>
+        <w:tc>
+          <w:tcPr>
+            <w:tcW w:w="3115" w:type="dxa"/>
+          </w:tcPr>
+          <w:p>
+            <w:pPr>
+              <w:pStyle w:val="Default"/>
+              <w:rPr>
+                <w:sz w:val="23"/>
+                <w:szCs w:val="23"/>
+                <w:lang w:val="en-US"/>
+              </w:rPr>
+            </w:pPr>
+            <w:r>
+              <w:rPr>
+                <w:sz w:val="23"/>
+                <w:szCs w:val="23"/>
+                <w:lang w:val="en-US"/>
+              </w:rPr>
+              <w:t>NAME</w:t>
+            </w:r>
+          </w:p>
+        </w:tc>
+        <w:tc>
+          <w:tcPr>
+            <w:tcW w:w="3115" w:type="dxa"/>
+          </w:tcPr>
+          <w:p>
+            <w:pPr>
+              <w:pStyle w:val="Default"/>
+              <w:rPr>
+                <w:sz w:val="23"/>
+                <w:szCs w:val="23"/>
+                <w:lang w:val="en-US"/>
+              </w:rPr>
+            </w:pPr>
+            <w:r>
+              <w:rPr>
+                <w:sz w:val="23"/>
+                <w:szCs w:val="23"/>
+                <w:lang w:val="en-US"/>
+              </w:rPr>
+              <w:t>String</w:t>
+            </w:r>
+          </w:p>
+        </w:tc>
+        <w:tc>
+          <w:tcPr>
+            <w:tcW w:w="3115" w:type="dxa"/>
+          </w:tcPr>
+          <w:p>
+            <w:pPr>
+              <w:pStyle w:val="Default"/>
+              <w:rPr>
+                <w:sz w:val="23"/>
+                <w:szCs w:val="23"/>
+                <w:lang w:val="uk-UA"/>
+              </w:rPr>
+            </w:pPr>
+            <w:proofErr w:type="spellStart"/>
+            <w:r>
+              <w:rPr>
+                <w:sz w:val="23"/>
+                <w:szCs w:val="23"/>
+                <w:lang w:val="uk-UA"/>
+              </w:rPr>
+              <w:t>Имя</w:t>
+            </w:r>
+            <w:proofErr w:type="spellEnd"/>
+            <w:r>
+              <w:rPr>
+                <w:sz w:val="23"/>
+                <w:szCs w:val="23"/>
+                <w:lang w:val="uk-UA"/>
+              </w:rPr>
+              <w:t xml:space="preserve"> </w:t>
+            </w:r>
+            <w:proofErr w:type="spellStart"/>
+            <w:r>
+              <w:rPr>
+                <w:sz w:val="23"/>
+                <w:szCs w:val="23"/>
+                <w:lang w:val="uk-UA"/>
+              </w:rPr>
+              <w:t>пользователя</w:t>
+            </w:r>
+            <w:proofErr w:type="spellEnd"/>
+          </w:p>
+        </w:tc>
+      </w:tr>
+      <w:tr>
+        <w:tc>
+          <w:tcPr>
+            <w:tcW w:w="3115" w:type="dxa"/>
+          </w:tcPr>
+          <w:p>
+            <w:pPr>
+              <w:pStyle w:val="Default"/>
+              <w:rPr>
+                <w:sz w:val="23"/>
+                <w:szCs w:val="23"/>
+                <w:lang w:val="en-US"/>
+              </w:rPr>
+            </w:pPr>
+            <w:r>
+              <w:rPr>
+                <w:sz w:val="23"/>
+                <w:szCs w:val="23"/>
+                <w:lang w:val="en-US"/>
+              </w:rPr>
+              <w:t>LAST_NAME</w:t>
+            </w:r>
+          </w:p>
+        </w:tc>
+        <w:tc>
+          <w:tcPr>
+            <w:tcW w:w="3115" w:type="dxa"/>
+          </w:tcPr>
+          <w:p>
+            <w:pPr>
+              <w:pStyle w:val="Default"/>
+              <w:rPr>
+                <w:sz w:val="23"/>
+                <w:szCs w:val="23"/>
+              </w:rPr>
+            </w:pPr>
+            <w:proofErr w:type="spellStart"/>
+            <w:r>
+              <w:rPr>
+                <w:sz w:val="23"/>
+                <w:szCs w:val="23"/>
+              </w:rPr>
+              <w:t>String</w:t>
+            </w:r>
+            <w:proofErr w:type="spellEnd"/>
+          </w:p>
+        </w:tc>
+        <w:tc>
+          <w:tcPr>
+            <w:tcW w:w="3115" w:type="dxa"/>
+          </w:tcPr>
+          <w:p>
+            <w:pPr>
+              <w:pStyle w:val="Default"/>
+              <w:rPr>
+                <w:sz w:val="23"/>
+                <w:szCs w:val="23"/>
+                <w:lang w:val="uk-UA"/>
+              </w:rPr>
+            </w:pPr>
+            <w:proofErr w:type="spellStart"/>
+            <w:r>
+              <w:rPr>
+                <w:sz w:val="23"/>
+                <w:szCs w:val="23"/>
+                <w:lang w:val="uk-UA"/>
+              </w:rPr>
+              <w:t>Фамилия</w:t>
+            </w:r>
+            <w:proofErr w:type="spellEnd"/>
+            <w:r>
+              <w:rPr>
+                <w:sz w:val="23"/>
+                <w:szCs w:val="23"/>
+                <w:lang w:val="uk-UA"/>
+              </w:rPr>
+              <w:t xml:space="preserve"> </w:t>
+            </w:r>
+            <w:proofErr w:type="spellStart"/>
+            <w:r>
+              <w:rPr>
+                <w:sz w:val="23"/>
+                <w:szCs w:val="23"/>
+                <w:lang w:val="uk-UA"/>
+              </w:rPr>
+              <w:t>пользователя</w:t>
+            </w:r>
+            <w:proofErr w:type="spellEnd"/>
+          </w:p>
+        </w:tc>
+      </w:tr>
+      <w:tr>
+        <w:tc>
+          <w:tcPr>
+            <w:tcW w:w="3115" w:type="dxa"/>
+          </w:tcPr>
+          <w:p>
+            <w:pPr>
+              <w:pStyle w:val="Default"/>
+              <w:rPr>
+                <w:sz w:val="23"/>
+                <w:szCs w:val="23"/>
+                <w:lang w:val="en-US"/>
+              </w:rPr>
+            </w:pPr>
+            <w:r>
+              <w:rPr>
+                <w:sz w:val="23"/>
+                <w:szCs w:val="23"/>
+                <w:lang w:val="en-US"/>
+              </w:rPr>
+              <w:t>KEY_ENTER</w:t>
+            </w:r>
+          </w:p>
+        </w:tc>
+        <w:tc>
+          <w:tcPr>
+            <w:tcW w:w="3115" w:type="dxa"/>
+          </w:tcPr>
+          <w:p>
+            <w:pPr>
+              <w:pStyle w:val="Default"/>
+              <w:rPr>
+                <w:sz w:val="23"/>
+                <w:szCs w:val="23"/>
+              </w:rPr>
+            </w:pPr>
+            <w:proofErr w:type="spellStart"/>
+            <w:r>
+              <w:rPr>
+                <w:sz w:val="23"/>
+                <w:szCs w:val="23"/>
+              </w:rPr>
+              <w:t>String</w:t>
+            </w:r>
+            <w:proofErr w:type="spellEnd"/>
+          </w:p>
+        </w:tc>
+        <w:tc>
+          <w:tcPr>
+            <w:tcW w:w="3115" w:type="dxa"/>
+          </w:tcPr>
+          <w:p>
+            <w:pPr>
+              <w:pStyle w:val="Default"/>
+              <w:rPr>
+                <w:sz w:val="23"/>
+                <w:szCs w:val="23"/>
+                <w:lang w:val="uk-UA"/>
+              </w:rPr>
+            </w:pPr>
+            <w:r>
+              <w:rPr>
+                <w:sz w:val="23"/>
+                <w:szCs w:val="23"/>
+              </w:rPr>
+              <w:t>[</w:t>
+            </w:r>
+            <w:proofErr w:type="spellStart"/>
+            <w:r>
+              <w:rPr>
+                <w:sz w:val="23"/>
+                <w:szCs w:val="23"/>
+                <w:lang w:val="uk-UA"/>
+              </w:rPr>
+              <w:t>уникальное</w:t>
+            </w:r>
+            <w:proofErr w:type="spellEnd"/>
+            <w:r>
+              <w:rPr>
+                <w:sz w:val="23"/>
+                <w:szCs w:val="23"/>
+              </w:rPr>
+              <w:t>]</w:t>
+            </w:r>
+            <w:r>
+              <w:rPr>
+                <w:sz w:val="23"/>
+                <w:szCs w:val="23"/>
+                <w:lang w:val="uk-UA"/>
+              </w:rPr>
+              <w:t xml:space="preserve">хеш </w:t>
+            </w:r>
+            <w:proofErr w:type="spellStart"/>
+            <w:r>
+              <w:rPr>
+                <w:sz w:val="23"/>
+                <w:szCs w:val="23"/>
+                <w:lang w:val="uk-UA"/>
+              </w:rPr>
+              <w:t>значение</w:t>
+            </w:r>
+            <w:proofErr w:type="spellEnd"/>
+            <w:r>
+              <w:rPr>
+                <w:sz w:val="23"/>
+                <w:szCs w:val="23"/>
+                <w:lang w:val="uk-UA"/>
+              </w:rPr>
+              <w:t xml:space="preserve"> крипто ключа</w:t>
+            </w:r>
+          </w:p>
+        </w:tc>
+      </w:tr>
+      <w:tr>
+        <w:tc>
+          <w:tcPr>
+            <w:tcW w:w="3115" w:type="dxa"/>
+          </w:tcPr>
+          <w:p>
+            <w:pPr>
+              <w:pStyle w:val="Default"/>
+              <w:rPr>
+                <w:sz w:val="23"/>
+                <w:szCs w:val="23"/>
+                <w:lang w:val="en-US"/>
+              </w:rPr>
+            </w:pPr>
+            <w:r>
+              <w:rPr>
+                <w:sz w:val="23"/>
+                <w:szCs w:val="23"/>
+                <w:lang w:val="en-US"/>
+              </w:rPr>
+              <w:t>RULE</w:t>
+            </w:r>
+          </w:p>
+        </w:tc>
+        <w:tc>
+          <w:tcPr>
+            <w:tcW w:w="3115" w:type="dxa"/>
+          </w:tcPr>
+          <w:p>
+            <w:pPr>
+              <w:pStyle w:val="Default"/>
+              <w:rPr>
+                <w:sz w:val="23"/>
+                <w:szCs w:val="23"/>
+                <w:lang w:val="en-US"/>
+              </w:rPr>
+            </w:pPr>
+            <w:proofErr w:type="spellStart"/>
+            <w:r>
+              <w:rPr>
+                <w:sz w:val="23"/>
+                <w:szCs w:val="23"/>
+                <w:lang w:val="en-US"/>
+              </w:rPr>
+              <w:t>Enum</w:t>
+            </w:r>
+            <w:proofErr w:type="spellEnd"/>
+            <w:r>
+              <w:rPr>
+                <w:sz w:val="23"/>
+                <w:szCs w:val="23"/>
+                <w:lang w:val="en-US"/>
+              </w:rPr>
+              <w:t xml:space="preserve"> Rules</w:t>
+            </w:r>
+          </w:p>
+        </w:tc>
+        <w:tc>
+          <w:tcPr>
+            <w:tcW w:w="3115" w:type="dxa"/>
+          </w:tcPr>
+          <w:p>
+            <w:pPr>
+              <w:pStyle w:val="Default"/>
+              <w:rPr>
+                <w:sz w:val="23"/>
+                <w:szCs w:val="23"/>
+                <w:lang w:val="uk-UA"/>
+              </w:rPr>
+            </w:pPr>
+            <w:proofErr w:type="spellStart"/>
+            <w:r>
+              <w:rPr>
+                <w:sz w:val="23"/>
+                <w:szCs w:val="23"/>
+                <w:lang w:val="uk-UA"/>
+              </w:rPr>
+              <w:t>Перечисление</w:t>
+            </w:r>
+            <w:proofErr w:type="spellEnd"/>
+            <w:r>
+              <w:rPr>
+                <w:sz w:val="23"/>
+                <w:szCs w:val="23"/>
+                <w:lang w:val="uk-UA"/>
+              </w:rPr>
+              <w:t xml:space="preserve"> прав </w:t>
+            </w:r>
+            <w:proofErr w:type="spellStart"/>
+            <w:r>
+              <w:rPr>
+                <w:sz w:val="23"/>
+                <w:szCs w:val="23"/>
+                <w:lang w:val="uk-UA"/>
+              </w:rPr>
+              <w:t>доступа</w:t>
+            </w:r>
+            <w:proofErr w:type="spellEnd"/>
+          </w:p>
+        </w:tc>
+      </w:tr>
+    </w:tbl>
+    <w:p>
+      <w:pPr>
+        <w:rPr>
+          <w:b/>
+          <w:bCs/>
+          <w:sz w:val="24"/>
+          <w:szCs w:val="24"/>
+        </w:rPr>
+      </w:pPr>
+    </w:p>
+    <w:p>
+      <w:pPr>
+        <w:rPr>
+          <w:b/>
+          <w:bCs/>
+          <w:sz w:val="24"/>
+          <w:szCs w:val="24"/>
+          <w:lang w:val="en-US"/>
+        </w:rPr>
+      </w:pPr>
+      <w:r>
+        <w:rPr>
+          <w:b/>
+          <w:bCs/>
+          <w:sz w:val="24"/>
+          <w:szCs w:val="24"/>
+        </w:rPr>
+        <w:t>Таблица доходы</w:t>
+      </w:r>
+      <w:r>
+        <w:rPr>
+          <w:b/>
+          <w:bCs/>
+          <w:sz w:val="24"/>
+          <w:szCs w:val="24"/>
+        </w:rPr>
+        <w:t>-</w:t>
+      </w:r>
+      <w:r>
+        <w:rPr>
+          <w:b/>
+          <w:bCs/>
+          <w:sz w:val="24"/>
+          <w:szCs w:val="24"/>
+          <w:lang w:val="en-US"/>
+        </w:rPr>
+        <w:t>DEBIT</w:t>
+      </w:r>
+    </w:p>
+    <w:tbl>
+      <w:tblPr>
+        <w:tblStyle w:val="a3"/>
+        <w:tblW w:w="0" w:type="auto"/>
+        <w:tblLook w:val="04A0" w:firstRow="1" w:lastRow="0" w:firstColumn="1" w:lastColumn="0" w:noHBand="0" w:noVBand="1"/>
+      </w:tblPr>
+      <w:tblGrid>
+        <w:gridCol w:w="3115"/>
+        <w:gridCol w:w="3115"/>
+        <w:gridCol w:w="3115"/>
+      </w:tblGrid>
+      <w:tr>
+        <w:tc>
+          <w:tcPr>
+            <w:tcW w:w="3115" w:type="dxa"/>
+          </w:tcPr>
+          <w:p>
+            <w:pPr>
+              <w:pStyle w:val="Default"/>
+              <w:rPr>
+                <w:sz w:val="23"/>
+                <w:szCs w:val="23"/>
+              </w:rPr>
+            </w:pPr>
+            <w:r>
+              <w:rPr>
+                <w:sz w:val="23"/>
+                <w:szCs w:val="23"/>
+              </w:rPr>
+              <w:t xml:space="preserve">Название поля </w:t>
+            </w:r>
+          </w:p>
+        </w:tc>
+        <w:tc>
+          <w:tcPr>
+            <w:tcW w:w="3115" w:type="dxa"/>
+          </w:tcPr>
+          <w:p>
+            <w:pPr>
+              <w:pStyle w:val="Default"/>
+              <w:rPr>
+                <w:sz w:val="23"/>
+                <w:szCs w:val="23"/>
+              </w:rPr>
+            </w:pPr>
+            <w:r>
+              <w:rPr>
+                <w:sz w:val="23"/>
+                <w:szCs w:val="23"/>
+              </w:rPr>
+              <w:t xml:space="preserve">Тип поля </w:t>
+            </w:r>
+          </w:p>
+        </w:tc>
+        <w:tc>
+          <w:tcPr>
+            <w:tcW w:w="3115" w:type="dxa"/>
+          </w:tcPr>
+          <w:p>
+            <w:pPr>
+              <w:pStyle w:val="Default"/>
+              <w:rPr>
+                <w:sz w:val="23"/>
+                <w:szCs w:val="23"/>
+              </w:rPr>
+            </w:pPr>
+            <w:r>
+              <w:rPr>
+                <w:sz w:val="23"/>
+                <w:szCs w:val="23"/>
+              </w:rPr>
+              <w:t xml:space="preserve">Описание поля </w:t>
+            </w:r>
+          </w:p>
+        </w:tc>
+      </w:tr>
+      <w:tr>
+        <w:tc>
+          <w:tcPr>
+            <w:tcW w:w="3115" w:type="dxa"/>
+          </w:tcPr>
+          <w:p>
+            <w:pPr>
+              <w:pStyle w:val="Default"/>
+              <w:rPr>
+                <w:sz w:val="23"/>
+                <w:szCs w:val="23"/>
+                <w:lang w:val="en-US"/>
+              </w:rPr>
+            </w:pPr>
+            <w:r>
+              <w:rPr>
+                <w:sz w:val="23"/>
+                <w:szCs w:val="23"/>
+                <w:lang w:val="en-US"/>
+              </w:rPr>
+              <w:t>INCOME_ITEM</w:t>
+            </w:r>
+          </w:p>
+        </w:tc>
+        <w:tc>
+          <w:tcPr>
+            <w:tcW w:w="3115" w:type="dxa"/>
+          </w:tcPr>
+          <w:p>
+            <w:pPr>
+              <w:pStyle w:val="Default"/>
+              <w:rPr>
+                <w:sz w:val="23"/>
+                <w:szCs w:val="23"/>
+                <w:lang w:val="en-US"/>
+              </w:rPr>
+            </w:pPr>
+            <w:r>
+              <w:rPr>
+                <w:sz w:val="23"/>
+                <w:szCs w:val="23"/>
+                <w:lang w:val="en-US"/>
+              </w:rPr>
+              <w:t>String</w:t>
+            </w:r>
+          </w:p>
+        </w:tc>
+        <w:tc>
+          <w:tcPr>
+            <w:tcW w:w="3115" w:type="dxa"/>
+          </w:tcPr>
+          <w:p>
+            <w:pPr>
+              <w:pStyle w:val="Default"/>
+              <w:rPr>
+                <w:sz w:val="23"/>
+                <w:szCs w:val="23"/>
+                <w:lang w:val="uk-UA"/>
+              </w:rPr>
+            </w:pPr>
+            <w:r>
+              <w:rPr>
+                <w:sz w:val="23"/>
+                <w:szCs w:val="23"/>
+              </w:rPr>
+              <w:t>[</w:t>
+            </w:r>
+            <w:proofErr w:type="spellStart"/>
+            <w:r>
+              <w:rPr>
+                <w:sz w:val="23"/>
+                <w:szCs w:val="23"/>
+                <w:lang w:val="uk-UA"/>
+              </w:rPr>
+              <w:t>уникальное</w:t>
+            </w:r>
+            <w:proofErr w:type="spellEnd"/>
+            <w:r>
+              <w:rPr>
+                <w:sz w:val="23"/>
+                <w:szCs w:val="23"/>
+              </w:rPr>
+              <w:t>]</w:t>
+            </w:r>
+            <w:r>
+              <w:rPr>
+                <w:sz w:val="23"/>
+                <w:szCs w:val="23"/>
+                <w:lang w:val="en-US"/>
+              </w:rPr>
+              <w:t xml:space="preserve"> </w:t>
+            </w:r>
+            <w:proofErr w:type="spellStart"/>
+            <w:r>
+              <w:rPr>
+                <w:sz w:val="23"/>
+                <w:szCs w:val="23"/>
+                <w:lang w:val="uk-UA"/>
+              </w:rPr>
+              <w:t>наименование</w:t>
+            </w:r>
+            <w:proofErr w:type="spellEnd"/>
+            <w:r>
+              <w:rPr>
+                <w:sz w:val="23"/>
+                <w:szCs w:val="23"/>
+                <w:lang w:val="uk-UA"/>
+              </w:rPr>
+              <w:t xml:space="preserve"> </w:t>
+            </w:r>
+            <w:proofErr w:type="spellStart"/>
+            <w:r>
+              <w:rPr>
+                <w:sz w:val="23"/>
+                <w:szCs w:val="23"/>
+                <w:lang w:val="uk-UA"/>
+              </w:rPr>
+              <w:t>источника</w:t>
+            </w:r>
+            <w:proofErr w:type="spellEnd"/>
+            <w:r>
+              <w:rPr>
+                <w:sz w:val="23"/>
+                <w:szCs w:val="23"/>
+                <w:lang w:val="uk-UA"/>
+              </w:rPr>
+              <w:t xml:space="preserve"> </w:t>
+            </w:r>
+            <w:proofErr w:type="spellStart"/>
+            <w:r>
+              <w:rPr>
+                <w:sz w:val="23"/>
+                <w:szCs w:val="23"/>
+                <w:lang w:val="uk-UA"/>
+              </w:rPr>
+              <w:t>доходов</w:t>
+            </w:r>
+            <w:proofErr w:type="spellEnd"/>
+          </w:p>
+        </w:tc>
+      </w:tr>
+    </w:tbl>
+    <w:p>
+      <w:pPr>
+        <w:rPr>
+          <w:b/>
+          <w:bCs/>
+          <w:sz w:val="24"/>
+          <w:szCs w:val="24"/>
+          <w:lang w:val="en-US"/>
+        </w:rPr>
+      </w:pPr>
+      <w:r>
+        <w:rPr>
+          <w:b/>
+          <w:bCs/>
+          <w:sz w:val="24"/>
+          <w:szCs w:val="24"/>
+        </w:rPr>
+        <w:t>Таблица расходы</w:t>
+      </w:r>
+      <w:r>
+        <w:rPr>
+          <w:b/>
+          <w:bCs/>
+          <w:sz w:val="24"/>
+          <w:szCs w:val="24"/>
+        </w:rPr>
+        <w:t>-</w:t>
+      </w:r>
+      <w:r>
+        <w:rPr>
+          <w:b/>
+          <w:bCs/>
+          <w:sz w:val="24"/>
+          <w:szCs w:val="24"/>
+          <w:lang w:val="en-US"/>
+        </w:rPr>
+        <w:t>CREDIT</w:t>
+      </w:r>
+    </w:p>
+    <w:tbl>
+      <w:tblPr>
+        <w:tblStyle w:val="a3"/>
+        <w:tblW w:w="0" w:type="auto"/>
+        <w:tblLook w:val="04A0" w:firstRow="1" w:lastRow="0" w:firstColumn="1" w:lastColumn="0" w:noHBand="0" w:noVBand="1"/>
+      </w:tblPr>
+      <w:tblGrid>
+        <w:gridCol w:w="3115"/>
+        <w:gridCol w:w="3115"/>
+        <w:gridCol w:w="3115"/>
+      </w:tblGrid>
+      <w:tr>
+        <w:tc>
+          <w:tcPr>
+            <w:tcW w:w="3115" w:type="dxa"/>
+          </w:tcPr>
+          <w:p>
+            <w:pPr>
+              <w:pStyle w:val="Default"/>
+              <w:rPr>
+                <w:sz w:val="23"/>
+                <w:szCs w:val="23"/>
+              </w:rPr>
+            </w:pPr>
+            <w:r>
+              <w:rPr>
+                <w:sz w:val="23"/>
+                <w:szCs w:val="23"/>
+              </w:rPr>
+              <w:t xml:space="preserve">Название поля </w:t>
+            </w:r>
+          </w:p>
+        </w:tc>
+        <w:tc>
+          <w:tcPr>
+            <w:tcW w:w="3115" w:type="dxa"/>
+          </w:tcPr>
+          <w:p>
+            <w:pPr>
+              <w:pStyle w:val="Default"/>
+              <w:rPr>
+                <w:sz w:val="23"/>
+                <w:szCs w:val="23"/>
+              </w:rPr>
+            </w:pPr>
+            <w:r>
+              <w:rPr>
+                <w:sz w:val="23"/>
+                <w:szCs w:val="23"/>
+              </w:rPr>
+              <w:t xml:space="preserve">Тип поля </w:t>
+            </w:r>
+          </w:p>
+        </w:tc>
+        <w:tc>
+          <w:tcPr>
+            <w:tcW w:w="3115" w:type="dxa"/>
+          </w:tcPr>
+          <w:p>
+            <w:pPr>
+              <w:pStyle w:val="Default"/>
+              <w:rPr>
+                <w:sz w:val="23"/>
+                <w:szCs w:val="23"/>
+              </w:rPr>
+            </w:pPr>
+            <w:r>
+              <w:rPr>
+                <w:sz w:val="23"/>
+                <w:szCs w:val="23"/>
+              </w:rPr>
+              <w:t xml:space="preserve">Описание поля </w:t>
+            </w:r>
+          </w:p>
+        </w:tc>
+      </w:tr>
+      <w:tr>
+        <w:tc>
+          <w:tcPr>
+            <w:tcW w:w="3115" w:type="dxa"/>
+          </w:tcPr>
+          <w:p>
+            <w:pPr>
+              <w:pStyle w:val="Default"/>
+              <w:rPr>
+                <w:sz w:val="23"/>
+                <w:szCs w:val="23"/>
+                <w:lang w:val="en-US"/>
+              </w:rPr>
+            </w:pPr>
+            <w:r>
+              <w:rPr>
+                <w:sz w:val="23"/>
+                <w:szCs w:val="23"/>
+                <w:lang w:val="en-US"/>
+              </w:rPr>
+              <w:t>COST</w:t>
+            </w:r>
+            <w:r>
+              <w:rPr>
+                <w:sz w:val="23"/>
+                <w:szCs w:val="23"/>
+                <w:lang w:val="en-US"/>
+              </w:rPr>
+              <w:t>_ITEM</w:t>
+            </w:r>
+          </w:p>
+        </w:tc>
+        <w:tc>
+          <w:tcPr>
+            <w:tcW w:w="3115" w:type="dxa"/>
+          </w:tcPr>
+          <w:p>
+            <w:pPr>
+              <w:pStyle w:val="Default"/>
+              <w:rPr>
+                <w:sz w:val="23"/>
+                <w:szCs w:val="23"/>
+                <w:lang w:val="en-US"/>
+              </w:rPr>
+            </w:pPr>
+            <w:r>
+              <w:rPr>
+                <w:sz w:val="23"/>
+                <w:szCs w:val="23"/>
+                <w:lang w:val="en-US"/>
+              </w:rPr>
+              <w:t>String</w:t>
+            </w:r>
+          </w:p>
+        </w:tc>
+        <w:tc>
+          <w:tcPr>
+            <w:tcW w:w="3115" w:type="dxa"/>
+          </w:tcPr>
+          <w:p>
+            <w:pPr>
+              <w:pStyle w:val="Default"/>
+              <w:rPr>
+                <w:sz w:val="23"/>
+                <w:szCs w:val="23"/>
+                <w:lang w:val="uk-UA"/>
+              </w:rPr>
+            </w:pPr>
+            <w:r>
+              <w:rPr>
+                <w:sz w:val="23"/>
+                <w:szCs w:val="23"/>
+              </w:rPr>
+              <w:t>[</w:t>
+            </w:r>
+            <w:proofErr w:type="spellStart"/>
+            <w:r>
+              <w:rPr>
+                <w:sz w:val="23"/>
+                <w:szCs w:val="23"/>
+                <w:lang w:val="uk-UA"/>
+              </w:rPr>
+              <w:t>уникальное</w:t>
+            </w:r>
+            <w:proofErr w:type="spellEnd"/>
+            <w:r>
+              <w:rPr>
+                <w:sz w:val="23"/>
+                <w:szCs w:val="23"/>
+              </w:rPr>
+              <w:t>]</w:t>
+            </w:r>
+            <w:r>
+              <w:rPr>
+                <w:sz w:val="23"/>
+                <w:szCs w:val="23"/>
+                <w:lang w:val="en-US"/>
+              </w:rPr>
+              <w:t xml:space="preserve"> </w:t>
+            </w:r>
+            <w:proofErr w:type="spellStart"/>
+            <w:r>
+              <w:rPr>
+                <w:sz w:val="23"/>
+                <w:szCs w:val="23"/>
+                <w:lang w:val="uk-UA"/>
+              </w:rPr>
+              <w:t>наименование</w:t>
+            </w:r>
+            <w:proofErr w:type="spellEnd"/>
+            <w:r>
+              <w:rPr>
+                <w:sz w:val="23"/>
+                <w:szCs w:val="23"/>
+                <w:lang w:val="uk-UA"/>
+              </w:rPr>
+              <w:t xml:space="preserve"> </w:t>
+            </w:r>
+            <w:proofErr w:type="spellStart"/>
+            <w:r>
+              <w:rPr>
+                <w:sz w:val="23"/>
+                <w:szCs w:val="23"/>
+                <w:lang w:val="uk-UA"/>
+              </w:rPr>
+              <w:t>источника</w:t>
+            </w:r>
+            <w:proofErr w:type="spellEnd"/>
+            <w:r>
+              <w:rPr>
+                <w:sz w:val="23"/>
+                <w:szCs w:val="23"/>
+                <w:lang w:val="uk-UA"/>
+              </w:rPr>
+              <w:t xml:space="preserve"> </w:t>
+            </w:r>
+            <w:proofErr w:type="spellStart"/>
+            <w:r>
+              <w:rPr>
+                <w:sz w:val="23"/>
+                <w:szCs w:val="23"/>
+                <w:lang w:val="uk-UA"/>
+              </w:rPr>
+              <w:t>расходов</w:t>
+            </w:r>
+            <w:proofErr w:type="spellEnd"/>
+          </w:p>
+        </w:tc>
+      </w:tr>
+    </w:tbl>
+    <w:p>
+      <w:pPr>
+        <w:rPr>
+          <w:b/>
+          <w:bCs/>
+          <w:sz w:val="24"/>
+          <w:szCs w:val="24"/>
+        </w:rPr>
+      </w:pPr>
+    </w:p>
+    <w:p>
+      <w:pPr>
+        <w:rPr>
+          <w:b/>
+          <w:bCs/>
+          <w:sz w:val="24"/>
+          <w:szCs w:val="24"/>
+          <w:lang w:val="en-US"/>
+        </w:rPr>
+      </w:pPr>
+      <w:r>
+        <w:rPr>
+          <w:b/>
+          <w:bCs/>
+          <w:sz w:val="24"/>
+          <w:szCs w:val="24"/>
+        </w:rPr>
+        <w:t>Таблица журнал операций</w:t>
+      </w:r>
+      <w:r>
+        <w:rPr>
+          <w:b/>
+          <w:bCs/>
+          <w:sz w:val="24"/>
+          <w:szCs w:val="24"/>
+        </w:rPr>
+        <w:t>-</w:t>
+      </w:r>
+      <w:r>
+        <w:rPr>
+          <w:b/>
+          <w:bCs/>
+          <w:sz w:val="24"/>
+          <w:szCs w:val="24"/>
+          <w:lang w:val="en-US"/>
+        </w:rPr>
+        <w:t>JURNAL</w:t>
+      </w:r>
+    </w:p>
+    <w:tbl>
+      <w:tblPr>
+        <w:tblStyle w:val="a3"/>
+        <w:tblW w:w="0" w:type="auto"/>
+        <w:tblLook w:val="04A0" w:firstRow="1" w:lastRow="0" w:firstColumn="1" w:lastColumn="0" w:noHBand="0" w:noVBand="1"/>
+      </w:tblPr>
+      <w:tblGrid>
+        <w:gridCol w:w="3115"/>
+        <w:gridCol w:w="3115"/>
+        <w:gridCol w:w="3115"/>
+      </w:tblGrid>
+      <w:tr>
+        <w:tc>
+          <w:tcPr>
+            <w:tcW w:w="3115" w:type="dxa"/>
+          </w:tcPr>
+          <w:p>
+            <w:pPr>
+              <w:pStyle w:val="Default"/>
+              <w:rPr>
+                <w:sz w:val="23"/>
+                <w:szCs w:val="23"/>
+              </w:rPr>
+            </w:pPr>
+            <w:r>
+              <w:rPr>
+                <w:sz w:val="23"/>
+                <w:szCs w:val="23"/>
+              </w:rPr>
+              <w:t xml:space="preserve">Название поля </w:t>
+            </w:r>
+          </w:p>
+        </w:tc>
+        <w:tc>
+          <w:tcPr>
+            <w:tcW w:w="3115" w:type="dxa"/>
+          </w:tcPr>
+          <w:p>
+            <w:pPr>
+              <w:pStyle w:val="Default"/>
+              <w:rPr>
+                <w:sz w:val="23"/>
+                <w:szCs w:val="23"/>
+              </w:rPr>
+            </w:pPr>
+            <w:r>
+              <w:rPr>
+                <w:sz w:val="23"/>
+                <w:szCs w:val="23"/>
+              </w:rPr>
+              <w:t xml:space="preserve">Тип поля </w:t>
+            </w:r>
+          </w:p>
+        </w:tc>
+        <w:tc>
+          <w:tcPr>
+            <w:tcW w:w="3115" w:type="dxa"/>
+          </w:tcPr>
+          <w:p>
+            <w:pPr>
+              <w:pStyle w:val="Default"/>
+              <w:rPr>
+                <w:sz w:val="23"/>
+                <w:szCs w:val="23"/>
+              </w:rPr>
+            </w:pPr>
+            <w:r>
+              <w:rPr>
+                <w:sz w:val="23"/>
+                <w:szCs w:val="23"/>
+              </w:rPr>
+              <w:t xml:space="preserve">Описание поля </w:t>
+            </w:r>
+          </w:p>
+        </w:tc>
+      </w:tr>
+      <w:tr>
+        <w:tc>
+          <w:tcPr>
+            <w:tcW w:w="3115" w:type="dxa"/>
+          </w:tcPr>
+          <w:p>
+            <w:pPr>
+              <w:pStyle w:val="Default"/>
+              <w:rPr>
+                <w:sz w:val="23"/>
+                <w:szCs w:val="23"/>
+                <w:lang w:val="en-US"/>
+              </w:rPr>
+            </w:pPr>
+            <w:r>
+              <w:rPr>
+                <w:sz w:val="23"/>
+                <w:szCs w:val="23"/>
+                <w:lang w:val="en-US"/>
+              </w:rPr>
+              <w:t>DATE</w:t>
+            </w:r>
+          </w:p>
+        </w:tc>
+        <w:tc>
+          <w:tcPr>
+            <w:tcW w:w="3115" w:type="dxa"/>
+          </w:tcPr>
+          <w:p>
+            <w:pPr>
+              <w:pStyle w:val="Default"/>
+              <w:rPr>
+                <w:sz w:val="23"/>
+                <w:szCs w:val="23"/>
+                <w:lang w:val="en-US"/>
+              </w:rPr>
+            </w:pPr>
+            <w:r>
+              <w:rPr>
+                <w:sz w:val="23"/>
+                <w:szCs w:val="23"/>
+                <w:lang w:val="en-US"/>
+              </w:rPr>
+              <w:t>Time</w:t>
+            </w:r>
+          </w:p>
+        </w:tc>
+        <w:tc>
+          <w:tcPr>
+            <w:tcW w:w="3115" w:type="dxa"/>
+          </w:tcPr>
+          <w:p>
+            <w:pPr>
+              <w:pStyle w:val="Default"/>
+              <w:rPr>
+                <w:sz w:val="23"/>
+                <w:szCs w:val="23"/>
+                <w:lang w:val="uk-UA"/>
+              </w:rPr>
+            </w:pPr>
+            <w:r>
+              <w:rPr>
+                <w:sz w:val="23"/>
+                <w:szCs w:val="23"/>
+              </w:rPr>
+              <w:t>[</w:t>
+            </w:r>
+            <w:proofErr w:type="spellStart"/>
+            <w:r>
+              <w:rPr>
+                <w:sz w:val="23"/>
+                <w:szCs w:val="23"/>
+                <w:lang w:val="uk-UA"/>
+              </w:rPr>
+              <w:t>уникальное</w:t>
+            </w:r>
+            <w:proofErr w:type="spellEnd"/>
+            <w:r>
+              <w:rPr>
+                <w:sz w:val="23"/>
+                <w:szCs w:val="23"/>
+              </w:rPr>
+              <w:t>]</w:t>
+            </w:r>
+            <w:r>
+              <w:rPr>
+                <w:sz w:val="23"/>
+                <w:szCs w:val="23"/>
+                <w:lang w:val="en-US"/>
+              </w:rPr>
+              <w:t xml:space="preserve"> </w:t>
+            </w:r>
+            <w:proofErr w:type="spellStart"/>
+            <w:r>
+              <w:rPr>
+                <w:sz w:val="23"/>
+                <w:szCs w:val="23"/>
+                <w:lang w:val="uk-UA"/>
+              </w:rPr>
+              <w:t>наименование</w:t>
+            </w:r>
+            <w:proofErr w:type="spellEnd"/>
+            <w:r>
+              <w:rPr>
+                <w:sz w:val="23"/>
+                <w:szCs w:val="23"/>
+                <w:lang w:val="uk-UA"/>
+              </w:rPr>
+              <w:t xml:space="preserve"> </w:t>
+            </w:r>
+            <w:proofErr w:type="spellStart"/>
+            <w:r>
+              <w:rPr>
+                <w:sz w:val="23"/>
+                <w:szCs w:val="23"/>
+                <w:lang w:val="uk-UA"/>
+              </w:rPr>
+              <w:t>источника</w:t>
+            </w:r>
+            <w:proofErr w:type="spellEnd"/>
+            <w:r>
+              <w:rPr>
+                <w:sz w:val="23"/>
+                <w:szCs w:val="23"/>
+                <w:lang w:val="uk-UA"/>
+              </w:rPr>
+              <w:t xml:space="preserve"> </w:t>
+            </w:r>
+            <w:proofErr w:type="spellStart"/>
+            <w:r>
+              <w:rPr>
+                <w:sz w:val="23"/>
+                <w:szCs w:val="23"/>
+                <w:lang w:val="uk-UA"/>
+              </w:rPr>
+              <w:t>расходов</w:t>
+            </w:r>
+            <w:proofErr w:type="spellEnd"/>
+          </w:p>
+        </w:tc>
+      </w:tr>
+      <w:tr>
+        <w:tc>
+          <w:tcPr>
+            <w:tcW w:w="3115" w:type="dxa"/>
+          </w:tcPr>
+          <w:p>
+            <w:pPr>
+              <w:pStyle w:val="Default"/>
+              <w:rPr>
+                <w:sz w:val="23"/>
+                <w:szCs w:val="23"/>
+                <w:lang w:val="en-US"/>
+              </w:rPr>
+            </w:pPr>
+            <w:r>
+              <w:rPr>
+                <w:sz w:val="23"/>
+                <w:szCs w:val="23"/>
+                <w:lang w:val="en-US"/>
+              </w:rPr>
+              <w:lastRenderedPageBreak/>
+              <w:t>INFO</w:t>
+            </w:r>
+          </w:p>
+        </w:tc>
+        <w:tc>
+          <w:tcPr>
+            <w:tcW w:w="3115" w:type="dxa"/>
+          </w:tcPr>
+          <w:p>
+            <w:pPr>
+              <w:pStyle w:val="Default"/>
+              <w:rPr>
+                <w:sz w:val="23"/>
+                <w:szCs w:val="23"/>
+                <w:lang w:val="en-US"/>
+              </w:rPr>
+            </w:pPr>
+            <w:r>
+              <w:rPr>
+                <w:sz w:val="23"/>
+                <w:szCs w:val="23"/>
+                <w:lang w:val="en-US"/>
+              </w:rPr>
+              <w:t>String</w:t>
+            </w:r>
+          </w:p>
+        </w:tc>
+        <w:tc>
+          <w:tcPr>
+            <w:tcW w:w="3115" w:type="dxa"/>
+          </w:tcPr>
+          <w:p>
+            <w:pPr>
+              <w:pStyle w:val="Default"/>
+              <w:rPr>
+                <w:sz w:val="23"/>
+                <w:szCs w:val="23"/>
+              </w:rPr>
+            </w:pPr>
+            <w:r>
+              <w:rPr>
+                <w:sz w:val="23"/>
+                <w:szCs w:val="23"/>
+              </w:rPr>
+              <w:t>Краткое описание операции</w:t>
+            </w:r>
+          </w:p>
+        </w:tc>
+      </w:tr>
+      <w:tr>
+        <w:tc>
+          <w:tcPr>
+            <w:tcW w:w="3115" w:type="dxa"/>
+          </w:tcPr>
+          <w:p>
+            <w:pPr>
+              <w:pStyle w:val="Default"/>
+              <w:rPr>
+                <w:sz w:val="23"/>
+                <w:szCs w:val="23"/>
+                <w:lang w:val="en-US"/>
+              </w:rPr>
+            </w:pPr>
+            <w:r>
+              <w:rPr>
+                <w:sz w:val="23"/>
+                <w:szCs w:val="23"/>
+                <w:lang w:val="en-US"/>
+              </w:rPr>
+              <w:t>USER_ID</w:t>
+            </w:r>
+          </w:p>
+        </w:tc>
+        <w:tc>
+          <w:tcPr>
+            <w:tcW w:w="3115" w:type="dxa"/>
+          </w:tcPr>
+          <w:p>
+            <w:pPr>
+              <w:pStyle w:val="Default"/>
+              <w:rPr>
+                <w:sz w:val="23"/>
+                <w:szCs w:val="23"/>
+                <w:lang w:val="en-US"/>
+              </w:rPr>
+            </w:pPr>
+            <w:r>
+              <w:rPr>
+                <w:sz w:val="23"/>
+                <w:szCs w:val="23"/>
+                <w:lang w:val="en-US"/>
+              </w:rPr>
+              <w:t>Int32</w:t>
+            </w:r>
+          </w:p>
+        </w:tc>
+        <w:tc>
+          <w:tcPr>
+            <w:tcW w:w="3115" w:type="dxa"/>
+          </w:tcPr>
+          <w:p>
+            <w:pPr>
+              <w:pStyle w:val="Default"/>
+              <w:rPr>
+                <w:sz w:val="23"/>
+                <w:szCs w:val="23"/>
+              </w:rPr>
+            </w:pPr>
+            <w:r>
+              <w:rPr>
+                <w:sz w:val="23"/>
+                <w:szCs w:val="23"/>
+              </w:rPr>
+              <w:t>Внешний ключ, таблица «</w:t>
+            </w:r>
+            <w:r>
+              <w:rPr>
+                <w:b/>
+                <w:bCs/>
+                <w:lang w:val="en-US"/>
+              </w:rPr>
+              <w:t>USER</w:t>
+            </w:r>
+            <w:r>
+              <w:rPr>
+                <w:sz w:val="23"/>
+                <w:szCs w:val="23"/>
+              </w:rPr>
+              <w:t>»</w:t>
+            </w:r>
+          </w:p>
+        </w:tc>
+      </w:tr>
+      <w:tr>
+        <w:tc>
+          <w:tcPr>
+            <w:tcW w:w="3115" w:type="dxa"/>
+          </w:tcPr>
+          <w:p>
+            <w:pPr>
+              <w:pStyle w:val="Default"/>
+              <w:rPr>
+                <w:sz w:val="23"/>
+                <w:szCs w:val="23"/>
+                <w:lang w:val="en-US"/>
+              </w:rPr>
+            </w:pPr>
+            <w:r>
+              <w:rPr>
+                <w:sz w:val="23"/>
+                <w:szCs w:val="23"/>
+                <w:lang w:val="en-US"/>
+              </w:rPr>
+              <w:t>DEBIT_ID</w:t>
+            </w:r>
+          </w:p>
+        </w:tc>
+        <w:tc>
+          <w:tcPr>
+            <w:tcW w:w="3115" w:type="dxa"/>
+          </w:tcPr>
+          <w:p>
+            <w:pPr>
+              <w:pStyle w:val="Default"/>
+              <w:rPr>
+                <w:sz w:val="23"/>
+                <w:szCs w:val="23"/>
+                <w:lang w:val="en-US"/>
+              </w:rPr>
+            </w:pPr>
+            <w:r>
+              <w:rPr>
+                <w:sz w:val="23"/>
+                <w:szCs w:val="23"/>
+                <w:lang w:val="en-US"/>
+              </w:rPr>
+              <w:t>Int32</w:t>
+            </w:r>
+          </w:p>
+        </w:tc>
+        <w:tc>
+          <w:tcPr>
+            <w:tcW w:w="3115" w:type="dxa"/>
+          </w:tcPr>
+          <w:p>
+            <w:pPr>
+              <w:pStyle w:val="Default"/>
+              <w:rPr>
+                <w:sz w:val="23"/>
+                <w:szCs w:val="23"/>
+              </w:rPr>
+            </w:pPr>
+            <w:r>
+              <w:rPr>
+                <w:sz w:val="23"/>
+                <w:szCs w:val="23"/>
+              </w:rPr>
+              <w:t>Внешний ключ, таблица «</w:t>
+            </w:r>
+            <w:r>
+              <w:rPr>
+                <w:b/>
+                <w:bCs/>
+                <w:lang w:val="en-US"/>
+              </w:rPr>
+              <w:t>DEBIT</w:t>
+            </w:r>
+            <w:r>
+              <w:rPr>
+                <w:sz w:val="23"/>
+                <w:szCs w:val="23"/>
+              </w:rPr>
+              <w:t>»</w:t>
+            </w:r>
+          </w:p>
+        </w:tc>
+      </w:tr>
+      <w:tr>
+        <w:tc>
+          <w:tcPr>
+            <w:tcW w:w="3115" w:type="dxa"/>
+          </w:tcPr>
+          <w:p>
+            <w:pPr>
+              <w:pStyle w:val="Default"/>
+              <w:rPr>
+                <w:sz w:val="23"/>
+                <w:szCs w:val="23"/>
+                <w:lang w:val="en-US"/>
+              </w:rPr>
+            </w:pPr>
+            <w:r>
+              <w:rPr>
+                <w:sz w:val="23"/>
+                <w:szCs w:val="23"/>
+                <w:lang w:val="en-US"/>
+              </w:rPr>
+              <w:t>CREDIT_ID</w:t>
+            </w:r>
+          </w:p>
+        </w:tc>
+        <w:tc>
+          <w:tcPr>
+            <w:tcW w:w="3115" w:type="dxa"/>
+          </w:tcPr>
+          <w:p>
+            <w:pPr>
+              <w:pStyle w:val="Default"/>
+              <w:rPr>
+                <w:sz w:val="23"/>
+                <w:szCs w:val="23"/>
+                <w:lang w:val="en-US"/>
+              </w:rPr>
+            </w:pPr>
+            <w:r>
+              <w:rPr>
+                <w:sz w:val="23"/>
+                <w:szCs w:val="23"/>
+                <w:lang w:val="en-US"/>
+              </w:rPr>
+              <w:t>Int32</w:t>
+            </w:r>
+          </w:p>
+        </w:tc>
+        <w:tc>
+          <w:tcPr>
+            <w:tcW w:w="3115" w:type="dxa"/>
+          </w:tcPr>
+          <w:p>
+            <w:pPr>
+              <w:pStyle w:val="Default"/>
+              <w:rPr>
+                <w:sz w:val="23"/>
+                <w:szCs w:val="23"/>
+              </w:rPr>
+            </w:pPr>
+            <w:r>
+              <w:rPr>
+                <w:sz w:val="23"/>
+                <w:szCs w:val="23"/>
+              </w:rPr>
+              <w:t>Внешний ключ, таблица «</w:t>
+            </w:r>
+            <w:r>
+              <w:rPr>
+                <w:b/>
+                <w:bCs/>
+                <w:lang w:val="en-US"/>
+              </w:rPr>
+              <w:t>CREDIT</w:t>
+            </w:r>
+            <w:bookmarkStart w:id="0" w:name="_GoBack"/>
+            <w:bookmarkEnd w:id="0"/>
+            <w:r>
+              <w:rPr>
+                <w:sz w:val="23"/>
+                <w:szCs w:val="23"/>
+              </w:rPr>
+              <w:t>»</w:t>
+            </w:r>
+          </w:p>
+        </w:tc>
+      </w:tr>
+    </w:tbl>
+    <w:p>
+      <w:pPr>
+        <w:rPr>
+          <w:b/>
+          <w:bCs/>
+          <w:sz w:val="24"/>
+          <w:szCs w:val="24"/>
+        </w:rPr>
+      </w:pPr>
+    </w:p>
+    <w:p>
+      <w:pPr>
         <w:autoSpaceDE w:val="0"/>
         <w:autoSpaceDN w:val="0"/>
         <w:adjustRightInd w:val="0"/>
@@ -2622,34 +4256,380 @@
           <w:sz w:val="24"/>
           <w:szCs w:val="24"/>
         </w:rPr>
+        <w:t xml:space="preserve">4.1.3. руководство оператора; </w:t>
+      </w:r>
+    </w:p>
+    <w:p>
+      <w:pPr>
+        <w:autoSpaceDE w:val="0"/>
+        <w:autoSpaceDN w:val="0"/>
+        <w:adjustRightInd w:val="0"/>
+        <w:spacing w:after="0" w:line="240" w:lineRule="auto"/>
+        <w:rPr>
+          <w:rFonts w:cs="Arial"/>
+          <w:b/>
+          <w:bCs/>
+          <w:sz w:val="24"/>
+          <w:szCs w:val="24"/>
+        </w:rPr>
+      </w:pPr>
+      <w:r>
+        <w:rPr>
+          <w:rFonts w:cs="Arial"/>
+          <w:b/>
+          <w:bCs/>
+          <w:sz w:val="24"/>
+          <w:szCs w:val="24"/>
+        </w:rPr>
+        <w:t xml:space="preserve">5. Технико-экономические показатели </w:t>
+      </w:r>
+    </w:p>
+    <w:p>
+      <w:pPr>
+        <w:autoSpaceDE w:val="0"/>
+        <w:autoSpaceDN w:val="0"/>
+        <w:adjustRightInd w:val="0"/>
+        <w:spacing w:after="0" w:line="240" w:lineRule="auto"/>
+        <w:rPr>
+          <w:rFonts w:cs="Palatino Linotype"/>
+          <w:sz w:val="24"/>
+          <w:szCs w:val="24"/>
+        </w:rPr>
+      </w:pPr>
+    </w:p>
+    <w:p>
+      <w:pPr>
+        <w:autoSpaceDE w:val="0"/>
+        <w:autoSpaceDN w:val="0"/>
+        <w:adjustRightInd w:val="0"/>
+        <w:spacing w:after="0" w:line="240" w:lineRule="auto"/>
+        <w:rPr>
+          <w:rFonts w:cs="Palatino Linotype"/>
+          <w:sz w:val="24"/>
+          <w:szCs w:val="24"/>
+        </w:rPr>
+      </w:pPr>
+      <w:r>
+        <w:rPr>
+          <w:rFonts w:cs="Palatino Linotype"/>
+          <w:b/>
+          <w:bCs/>
+          <w:sz w:val="24"/>
+          <w:szCs w:val="24"/>
+        </w:rPr>
+        <w:t xml:space="preserve">5.1. Экономические преимущества разработки </w:t>
+      </w:r>
+    </w:p>
+    <w:p>
+      <w:pPr>
+        <w:rPr>
+          <w:rFonts w:cs="Times New Roman"/>
+          <w:sz w:val="24"/>
+          <w:szCs w:val="24"/>
+        </w:rPr>
+      </w:pPr>
+      <w:r>
+        <w:rPr>
+          <w:rFonts w:cs="Times New Roman"/>
+          <w:sz w:val="24"/>
+          <w:szCs w:val="24"/>
+        </w:rPr>
+        <w:t>Ориентировочная экономическая эффективность не рассчитываются. Аналогия не проводится ввиду уникальности предъявляемых требований к разработке.</w:t>
+      </w:r>
+    </w:p>
+    <w:p>
+      <w:pPr>
+        <w:autoSpaceDE w:val="0"/>
+        <w:autoSpaceDN w:val="0"/>
+        <w:adjustRightInd w:val="0"/>
+        <w:spacing w:after="0" w:line="240" w:lineRule="auto"/>
+        <w:rPr>
+          <w:rFonts w:cs="Arial"/>
+          <w:b/>
+          <w:bCs/>
+          <w:sz w:val="24"/>
+          <w:szCs w:val="24"/>
+        </w:rPr>
+      </w:pPr>
+      <w:r>
+        <w:rPr>
+          <w:rFonts w:cs="Arial"/>
+          <w:b/>
+          <w:bCs/>
+          <w:sz w:val="24"/>
+          <w:szCs w:val="24"/>
+        </w:rPr>
+        <w:t xml:space="preserve">6. Стадии и этапы разработки </w:t>
+      </w:r>
+    </w:p>
+    <w:p>
+      <w:pPr>
+        <w:autoSpaceDE w:val="0"/>
+        <w:autoSpaceDN w:val="0"/>
+        <w:adjustRightInd w:val="0"/>
+        <w:spacing w:after="0" w:line="240" w:lineRule="auto"/>
+        <w:rPr>
+          <w:rFonts w:cs="Arial"/>
+          <w:sz w:val="24"/>
+          <w:szCs w:val="24"/>
+        </w:rPr>
+      </w:pPr>
+    </w:p>
+    <w:p>
+      <w:pPr>
+        <w:autoSpaceDE w:val="0"/>
+        <w:autoSpaceDN w:val="0"/>
+        <w:adjustRightInd w:val="0"/>
+        <w:spacing w:after="0" w:line="240" w:lineRule="auto"/>
+        <w:rPr>
+          <w:rFonts w:cs="Palatino Linotype"/>
+          <w:sz w:val="24"/>
+          <w:szCs w:val="24"/>
+        </w:rPr>
+      </w:pPr>
+      <w:r>
+        <w:rPr>
+          <w:rFonts w:cs="Palatino Linotype"/>
+          <w:b/>
+          <w:bCs/>
+          <w:sz w:val="24"/>
+          <w:szCs w:val="24"/>
+        </w:rPr>
+        <w:t xml:space="preserve">6.1. Стадии разработки </w:t>
+      </w:r>
+    </w:p>
+    <w:p>
+      <w:pPr>
+        <w:autoSpaceDE w:val="0"/>
+        <w:autoSpaceDN w:val="0"/>
+        <w:adjustRightInd w:val="0"/>
+        <w:spacing w:after="0" w:line="240" w:lineRule="auto"/>
+        <w:rPr>
+          <w:rFonts w:cs="Times New Roman"/>
+          <w:sz w:val="24"/>
+          <w:szCs w:val="24"/>
+        </w:rPr>
+      </w:pPr>
+      <w:r>
+        <w:rPr>
+          <w:rFonts w:cs="Times New Roman"/>
+          <w:sz w:val="24"/>
+          <w:szCs w:val="24"/>
+        </w:rPr>
+        <w:t xml:space="preserve">Разработка должна быть проведена в три стадии: </w:t>
+      </w:r>
+    </w:p>
+    <w:p>
+      <w:pPr>
+        <w:autoSpaceDE w:val="0"/>
+        <w:autoSpaceDN w:val="0"/>
+        <w:adjustRightInd w:val="0"/>
+        <w:spacing w:after="0" w:line="240" w:lineRule="auto"/>
+        <w:ind w:left="708"/>
+        <w:rPr>
+          <w:rFonts w:cs="Times New Roman"/>
+          <w:sz w:val="24"/>
+          <w:szCs w:val="24"/>
+        </w:rPr>
+      </w:pPr>
+      <w:r>
+        <w:rPr>
+          <w:rFonts w:cs="Times New Roman"/>
+          <w:sz w:val="24"/>
+          <w:szCs w:val="24"/>
+        </w:rPr>
+        <w:t xml:space="preserve">1. разработка технического задания; </w:t>
+      </w:r>
+    </w:p>
+    <w:p>
+      <w:pPr>
+        <w:autoSpaceDE w:val="0"/>
+        <w:autoSpaceDN w:val="0"/>
+        <w:adjustRightInd w:val="0"/>
+        <w:spacing w:after="0" w:line="240" w:lineRule="auto"/>
+        <w:ind w:left="708"/>
+        <w:rPr>
+          <w:rFonts w:cs="Times New Roman"/>
+          <w:sz w:val="24"/>
+          <w:szCs w:val="24"/>
+        </w:rPr>
+      </w:pPr>
+      <w:r>
+        <w:rPr>
+          <w:rFonts w:cs="Times New Roman"/>
+          <w:sz w:val="24"/>
+          <w:szCs w:val="24"/>
+        </w:rPr>
+        <w:t xml:space="preserve">2. рабочее проектирование; </w:t>
+      </w:r>
+    </w:p>
+    <w:p>
+      <w:pPr>
+        <w:autoSpaceDE w:val="0"/>
+        <w:autoSpaceDN w:val="0"/>
+        <w:adjustRightInd w:val="0"/>
+        <w:spacing w:after="0" w:line="240" w:lineRule="auto"/>
+        <w:ind w:left="708"/>
+        <w:rPr>
+          <w:rFonts w:cs="Arial"/>
+          <w:sz w:val="24"/>
+          <w:szCs w:val="24"/>
+        </w:rPr>
+      </w:pPr>
+      <w:r>
+        <w:rPr>
+          <w:rFonts w:cs="Times New Roman"/>
+          <w:sz w:val="24"/>
+          <w:szCs w:val="24"/>
+        </w:rPr>
+        <w:t xml:space="preserve">3. внедрение. </w:t>
+      </w:r>
+    </w:p>
+    <w:p>
+      <w:pPr>
+        <w:autoSpaceDE w:val="0"/>
+        <w:autoSpaceDN w:val="0"/>
+        <w:adjustRightInd w:val="0"/>
+        <w:spacing w:after="0" w:line="240" w:lineRule="auto"/>
+        <w:rPr>
+          <w:rFonts w:cs="Palatino Linotype"/>
+          <w:sz w:val="24"/>
+          <w:szCs w:val="24"/>
+        </w:rPr>
+      </w:pPr>
+      <w:r>
+        <w:rPr>
+          <w:rFonts w:cs="Palatino Linotype"/>
+          <w:b/>
+          <w:bCs/>
+          <w:sz w:val="24"/>
+          <w:szCs w:val="24"/>
+        </w:rPr>
+        <w:t xml:space="preserve">6.2. Этапы разработки </w:t>
+      </w:r>
+    </w:p>
+    <w:p>
+      <w:pPr>
+        <w:autoSpaceDE w:val="0"/>
+        <w:autoSpaceDN w:val="0"/>
+        <w:adjustRightInd w:val="0"/>
+        <w:spacing w:after="0" w:line="240" w:lineRule="auto"/>
+        <w:jc w:val="both"/>
+        <w:rPr>
+          <w:rFonts w:cs="Arial"/>
+          <w:sz w:val="24"/>
+          <w:szCs w:val="24"/>
+        </w:rPr>
+      </w:pPr>
+      <w:r>
+        <w:rPr>
+          <w:rFonts w:cs="Times New Roman"/>
+          <w:sz w:val="24"/>
+          <w:szCs w:val="24"/>
+        </w:rPr>
         <w:lastRenderedPageBreak/>
-        <w:t xml:space="preserve">4.1.3. руководство оператора; </w:t>
-      </w:r>
-    </w:p>
-    <w:p>
-      <w:pPr>
-        <w:autoSpaceDE w:val="0"/>
-        <w:autoSpaceDN w:val="0"/>
-        <w:adjustRightInd w:val="0"/>
-        <w:spacing w:after="0" w:line="240" w:lineRule="auto"/>
+        <w:t xml:space="preserve">На стадии разработки технического задания должен быть выполнен этап разработки, согласования и утверждения настоящего технического задания. На стадии рабочего проектирования должны быть выполнены перечисленные ниже этапы работ: </w:t>
+      </w:r>
+    </w:p>
+    <w:p>
+      <w:pPr>
+        <w:autoSpaceDE w:val="0"/>
+        <w:autoSpaceDN w:val="0"/>
+        <w:adjustRightInd w:val="0"/>
+        <w:spacing w:after="0" w:line="240" w:lineRule="auto"/>
+        <w:ind w:left="708"/>
+        <w:rPr>
+          <w:rFonts w:cs="Times New Roman"/>
+          <w:sz w:val="24"/>
+          <w:szCs w:val="24"/>
+        </w:rPr>
+      </w:pPr>
+      <w:r>
+        <w:rPr>
+          <w:rFonts w:cs="Times New Roman"/>
+          <w:sz w:val="24"/>
+          <w:szCs w:val="24"/>
+        </w:rPr>
+        <w:t xml:space="preserve">1. разработка программы; </w:t>
+      </w:r>
+    </w:p>
+    <w:p>
+      <w:pPr>
+        <w:autoSpaceDE w:val="0"/>
+        <w:autoSpaceDN w:val="0"/>
+        <w:adjustRightInd w:val="0"/>
+        <w:spacing w:after="0" w:line="240" w:lineRule="auto"/>
+        <w:ind w:left="708"/>
+        <w:rPr>
+          <w:rFonts w:cs="Times New Roman"/>
+          <w:sz w:val="24"/>
+          <w:szCs w:val="24"/>
+        </w:rPr>
+      </w:pPr>
+      <w:r>
+        <w:rPr>
+          <w:rFonts w:cs="Times New Roman"/>
+          <w:sz w:val="24"/>
+          <w:szCs w:val="24"/>
+        </w:rPr>
+        <w:t xml:space="preserve">2. разработка программной документации; </w:t>
+      </w:r>
+    </w:p>
+    <w:p>
+      <w:pPr>
+        <w:autoSpaceDE w:val="0"/>
+        <w:autoSpaceDN w:val="0"/>
+        <w:adjustRightInd w:val="0"/>
+        <w:spacing w:after="0" w:line="240" w:lineRule="auto"/>
+        <w:ind w:left="708"/>
         <w:rPr>
           <w:rFonts w:cs="Arial"/>
-          <w:b/>
-          <w:bCs/>
-          <w:sz w:val="24"/>
-          <w:szCs w:val="24"/>
-        </w:rPr>
-      </w:pPr>
-      <w:r>
+          <w:sz w:val="24"/>
+          <w:szCs w:val="24"/>
+        </w:rPr>
+      </w:pPr>
+      <w:r>
+        <w:rPr>
+          <w:rFonts w:cs="Times New Roman"/>
+          <w:sz w:val="24"/>
+          <w:szCs w:val="24"/>
+        </w:rPr>
+        <w:t xml:space="preserve">3. испытания программы. </w:t>
+      </w:r>
+    </w:p>
+    <w:p>
+      <w:pPr>
+        <w:autoSpaceDE w:val="0"/>
+        <w:autoSpaceDN w:val="0"/>
+        <w:adjustRightInd w:val="0"/>
+        <w:spacing w:after="0" w:line="240" w:lineRule="auto"/>
+        <w:rPr>
+          <w:rFonts w:cs="Times New Roman"/>
+          <w:sz w:val="24"/>
+          <w:szCs w:val="24"/>
+        </w:rPr>
+      </w:pPr>
+      <w:r>
+        <w:rPr>
+          <w:rFonts w:cs="Times New Roman"/>
+          <w:sz w:val="24"/>
+          <w:szCs w:val="24"/>
+        </w:rPr>
+        <w:t xml:space="preserve">На стадии внедрения должен быть выполнен этап разработки подготовка и передача программы. </w:t>
+      </w:r>
+    </w:p>
+    <w:p>
+      <w:pPr>
+        <w:autoSpaceDE w:val="0"/>
+        <w:autoSpaceDN w:val="0"/>
+        <w:adjustRightInd w:val="0"/>
+        <w:spacing w:after="0" w:line="240" w:lineRule="auto"/>
         <w:rPr>
           <w:rFonts w:cs="Arial"/>
-          <w:b/>
-          <w:bCs/>
-          <w:sz w:val="24"/>
-          <w:szCs w:val="24"/>
-        </w:rPr>
-        <w:t xml:space="preserve">5. Технико-экономические показатели </w:t>
-      </w:r>
+          <w:sz w:val="24"/>
+          <w:szCs w:val="24"/>
+        </w:rPr>
+      </w:pPr>
     </w:p>
     <w:p>
       <w:pPr>
@@ -2663,355 +4643,9 @@
           <w:szCs w:val="24"/>
         </w:rPr>
       </w:pPr>
-    </w:p>
-    <w:p>
-      <w:pPr>
-        <w:autoSpaceDE w:val="0"/>
-        <w:autoSpaceDN w:val="0"/>
-        <w:adjustRightInd w:val="0"/>
-        <w:spacing w:after="0" w:line="240" w:lineRule="auto"/>
+      <w:r>
         <w:rPr>
           <w:rFonts w:cs="Palatino Linotype"/>
-          <w:sz w:val="24"/>
-          <w:szCs w:val="24"/>
-        </w:rPr>
-      </w:pPr>
-      <w:r>
-        <w:rPr>
-          <w:rFonts w:cs="Palatino Linotype"/>
-          <w:b/>
-          <w:bCs/>
-          <w:sz w:val="24"/>
-          <w:szCs w:val="24"/>
-        </w:rPr>
-        <w:t xml:space="preserve">5.1. Экономические преимущества разработки </w:t>
-      </w:r>
-    </w:p>
-    <w:p>
-      <w:pPr>
-        <w:rPr>
-          <w:rFonts w:cs="Times New Roman"/>
-          <w:sz w:val="24"/>
-          <w:szCs w:val="24"/>
-        </w:rPr>
-      </w:pPr>
-      <w:r>
-        <w:rPr>
-          <w:rFonts w:cs="Times New Roman"/>
-          <w:sz w:val="24"/>
-          <w:szCs w:val="24"/>
-        </w:rPr>
-        <w:t>Ориентировочная экономическая эффективность не рассчитываются. Аналогия не проводится ввиду уникальности предъявляемых требований к разработке.</w:t>
-      </w:r>
-    </w:p>
-    <w:p>
-      <w:pPr>
-        <w:autoSpaceDE w:val="0"/>
-        <w:autoSpaceDN w:val="0"/>
-        <w:adjustRightInd w:val="0"/>
-        <w:spacing w:after="0" w:line="240" w:lineRule="auto"/>
-        <w:rPr>
-          <w:rFonts w:cs="Arial"/>
-          <w:b/>
-          <w:bCs/>
-          <w:sz w:val="24"/>
-          <w:szCs w:val="24"/>
-        </w:rPr>
-      </w:pPr>
-      <w:r>
-        <w:rPr>
-          <w:rFonts w:cs="Arial"/>
-          <w:b/>
-          <w:bCs/>
-          <w:sz w:val="24"/>
-          <w:szCs w:val="24"/>
-        </w:rPr>
-        <w:t xml:space="preserve">6. Стадии и этапы разработки </w:t>
-      </w:r>
-    </w:p>
-    <w:p>
-      <w:pPr>
-        <w:autoSpaceDE w:val="0"/>
-        <w:autoSpaceDN w:val="0"/>
-        <w:adjustRightInd w:val="0"/>
-        <w:spacing w:after="0" w:line="240" w:lineRule="auto"/>
-        <w:rPr>
-          <w:rFonts w:cs="Arial"/>
-          <w:sz w:val="24"/>
-          <w:szCs w:val="24"/>
-        </w:rPr>
-      </w:pPr>
-    </w:p>
-    <w:p>
-      <w:pPr>
-        <w:autoSpaceDE w:val="0"/>
-        <w:autoSpaceDN w:val="0"/>
-        <w:adjustRightInd w:val="0"/>
-        <w:spacing w:after="0" w:line="240" w:lineRule="auto"/>
-        <w:rPr>
-          <w:rFonts w:cs="Palatino Linotype"/>
-          <w:sz w:val="24"/>
-          <w:szCs w:val="24"/>
-        </w:rPr>
-      </w:pPr>
-      <w:r>
-        <w:rPr>
-          <w:rFonts w:cs="Palatino Linotype"/>
-          <w:b/>
-          <w:bCs/>
-          <w:sz w:val="24"/>
-          <w:szCs w:val="24"/>
-        </w:rPr>
-        <w:t xml:space="preserve">6.1. Стадии разработки </w:t>
-      </w:r>
-    </w:p>
-    <w:p>
-      <w:pPr>
-        <w:autoSpaceDE w:val="0"/>
-        <w:autoSpaceDN w:val="0"/>
-        <w:adjustRightInd w:val="0"/>
-        <w:spacing w:after="0" w:line="240" w:lineRule="auto"/>
-        <w:rPr>
-          <w:rFonts w:cs="Times New Roman"/>
-          <w:sz w:val="24"/>
-          <w:szCs w:val="24"/>
-        </w:rPr>
-      </w:pPr>
-      <w:r>
-        <w:rPr>
-          <w:rFonts w:cs="Times New Roman"/>
-          <w:sz w:val="24"/>
-          <w:szCs w:val="24"/>
-        </w:rPr>
-        <w:t xml:space="preserve">Разработка должна быть проведена в три стадии: </w:t>
-      </w:r>
-    </w:p>
-    <w:p>
-      <w:pPr>
-        <w:autoSpaceDE w:val="0"/>
-        <w:autoSpaceDN w:val="0"/>
-        <w:adjustRightInd w:val="0"/>
-        <w:spacing w:after="0" w:line="240" w:lineRule="auto"/>
-        <w:ind w:left="708"/>
-        <w:rPr>
-          <w:rFonts w:cs="Times New Roman"/>
-          <w:sz w:val="24"/>
-          <w:szCs w:val="24"/>
-        </w:rPr>
-      </w:pPr>
-      <w:r>
-        <w:rPr>
-          <w:rFonts w:cs="Times New Roman"/>
-          <w:sz w:val="24"/>
-          <w:szCs w:val="24"/>
-        </w:rPr>
-        <w:t xml:space="preserve">1. разработка технического задания; </w:t>
-      </w:r>
-    </w:p>
-    <w:p>
-      <w:pPr>
-        <w:autoSpaceDE w:val="0"/>
-        <w:autoSpaceDN w:val="0"/>
-        <w:adjustRightInd w:val="0"/>
-        <w:spacing w:after="0" w:line="240" w:lineRule="auto"/>
-        <w:ind w:left="708"/>
-        <w:rPr>
-          <w:rFonts w:cs="Times New Roman"/>
-          <w:sz w:val="24"/>
-          <w:szCs w:val="24"/>
-        </w:rPr>
-      </w:pPr>
-      <w:r>
-        <w:rPr>
-          <w:rFonts w:cs="Times New Roman"/>
-          <w:sz w:val="24"/>
-          <w:szCs w:val="24"/>
-        </w:rPr>
-        <w:t xml:space="preserve">2. рабочее проектирование; </w:t>
-      </w:r>
-    </w:p>
-    <w:p>
-      <w:pPr>
-        <w:autoSpaceDE w:val="0"/>
-        <w:autoSpaceDN w:val="0"/>
-        <w:adjustRightInd w:val="0"/>
-        <w:spacing w:after="0" w:line="240" w:lineRule="auto"/>
-        <w:ind w:left="708"/>
-        <w:rPr>
-          <w:rFonts w:cs="Arial"/>
-          <w:sz w:val="24"/>
-          <w:szCs w:val="24"/>
-        </w:rPr>
-      </w:pPr>
-      <w:r>
-        <w:rPr>
-          <w:rFonts w:cs="Times New Roman"/>
-          <w:sz w:val="24"/>
-          <w:szCs w:val="24"/>
-        </w:rPr>
-        <w:t xml:space="preserve">3. внедрение. </w:t>
-      </w:r>
-    </w:p>
-    <w:p>
-      <w:pPr>
-        <w:autoSpaceDE w:val="0"/>
-        <w:autoSpaceDN w:val="0"/>
-        <w:adjustRightInd w:val="0"/>
-        <w:spacing w:after="0" w:line="240" w:lineRule="auto"/>
-        <w:rPr>
-          <w:rFonts w:cs="Palatino Linotype"/>
-          <w:sz w:val="24"/>
-          <w:szCs w:val="24"/>
-        </w:rPr>
-      </w:pPr>
-      <w:r>
-        <w:rPr>
-          <w:rFonts w:cs="Palatino Linotype"/>
-          <w:b/>
-          <w:bCs/>
-          <w:sz w:val="24"/>
-          <w:szCs w:val="24"/>
-        </w:rPr>
-        <w:t xml:space="preserve">6.2. Этапы разработки </w:t>
-      </w:r>
-    </w:p>
-    <w:p>
-      <w:pPr>
-        <w:autoSpaceDE w:val="0"/>
-        <w:autoSpaceDN w:val="0"/>
-        <w:adjustRightInd w:val="0"/>
-        <w:spacing w:after="0" w:line="240" w:lineRule="auto"/>
-        <w:jc w:val="both"/>
-        <w:rPr>
-          <w:rFonts w:cs="Arial"/>
-          <w:sz w:val="24"/>
-          <w:szCs w:val="24"/>
-        </w:rPr>
-      </w:pPr>
-      <w:r>
-        <w:rPr>
-          <w:rFonts w:cs="Times New Roman"/>
-          <w:sz w:val="24"/>
-          <w:szCs w:val="24"/>
-        </w:rPr>
-        <w:t xml:space="preserve">На стадии разработки технического задания должен быть выполнен этап разработки, согласования и утверждения настоящего технического задания. На стадии рабочего проектирования должны быть выполнены перечисленные ниже этапы работ: </w:t>
-      </w:r>
-    </w:p>
-    <w:p>
-      <w:pPr>
-        <w:autoSpaceDE w:val="0"/>
-        <w:autoSpaceDN w:val="0"/>
-        <w:adjustRightInd w:val="0"/>
-        <w:spacing w:after="0" w:line="240" w:lineRule="auto"/>
-        <w:ind w:left="708"/>
-        <w:rPr>
-          <w:rFonts w:cs="Times New Roman"/>
-          <w:sz w:val="24"/>
-          <w:szCs w:val="24"/>
-        </w:rPr>
-      </w:pPr>
-      <w:r>
-        <w:rPr>
-          <w:rFonts w:cs="Times New Roman"/>
-          <w:sz w:val="24"/>
-          <w:szCs w:val="24"/>
-        </w:rPr>
-        <w:t xml:space="preserve">1. разработка программы; </w:t>
-      </w:r>
-    </w:p>
-    <w:p>
-      <w:pPr>
-        <w:autoSpaceDE w:val="0"/>
-        <w:autoSpaceDN w:val="0"/>
-        <w:adjustRightInd w:val="0"/>
-        <w:spacing w:after="0" w:line="240" w:lineRule="auto"/>
-        <w:ind w:left="708"/>
-        <w:rPr>
-          <w:rFonts w:cs="Times New Roman"/>
-          <w:sz w:val="24"/>
-          <w:szCs w:val="24"/>
-        </w:rPr>
-      </w:pPr>
-      <w:r>
-        <w:rPr>
-          <w:rFonts w:cs="Times New Roman"/>
-          <w:sz w:val="24"/>
-          <w:szCs w:val="24"/>
-        </w:rPr>
-        <w:t xml:space="preserve">2. разработка программной документации; </w:t>
-      </w:r>
-    </w:p>
-    <w:p>
-      <w:pPr>
-        <w:autoSpaceDE w:val="0"/>
-        <w:autoSpaceDN w:val="0"/>
-        <w:adjustRightInd w:val="0"/>
-        <w:spacing w:after="0" w:line="240" w:lineRule="auto"/>
-        <w:ind w:left="708"/>
-        <w:rPr>
-          <w:rFonts w:cs="Arial"/>
-          <w:sz w:val="24"/>
-          <w:szCs w:val="24"/>
-        </w:rPr>
-      </w:pPr>
-      <w:r>
-        <w:rPr>
-          <w:rFonts w:cs="Times New Roman"/>
-          <w:sz w:val="24"/>
-          <w:szCs w:val="24"/>
-        </w:rPr>
-        <w:t xml:space="preserve">3. испытания программы. </w:t>
-      </w:r>
-    </w:p>
-    <w:p>
-      <w:pPr>
-        <w:autoSpaceDE w:val="0"/>
-        <w:autoSpaceDN w:val="0"/>
-        <w:adjustRightInd w:val="0"/>
-        <w:spacing w:after="0" w:line="240" w:lineRule="auto"/>
-        <w:rPr>
-          <w:rFonts w:cs="Times New Roman"/>
-          <w:sz w:val="24"/>
-          <w:szCs w:val="24"/>
-        </w:rPr>
-      </w:pPr>
-      <w:r>
-        <w:rPr>
-          <w:rFonts w:cs="Times New Roman"/>
-          <w:sz w:val="24"/>
-          <w:szCs w:val="24"/>
-        </w:rPr>
-        <w:t xml:space="preserve">На стадии внедрения должен быть выполнен этап разработки подготовка и передача программы. </w:t>
-      </w:r>
-    </w:p>
-    <w:p>
-      <w:pPr>
-        <w:autoSpaceDE w:val="0"/>
-        <w:autoSpaceDN w:val="0"/>
-        <w:adjustRightInd w:val="0"/>
-        <w:spacing w:after="0" w:line="240" w:lineRule="auto"/>
-        <w:rPr>
-          <w:rFonts w:cs="Arial"/>
-          <w:sz w:val="24"/>
-          <w:szCs w:val="24"/>
-        </w:rPr>
-      </w:pPr>
-    </w:p>
-    <w:p>
-      <w:pPr>
-        <w:autoSpaceDE w:val="0"/>
-        <w:autoSpaceDN w:val="0"/>
-        <w:adjustRightInd w:val="0"/>
-        <w:spacing w:after="0" w:line="240" w:lineRule="auto"/>
-        <w:rPr>
-          <w:rFonts w:cs="Palatino Linotype"/>
-          <w:sz w:val="24"/>
-          <w:szCs w:val="24"/>
-        </w:rPr>
-      </w:pPr>
-      <w:r>
-        <w:rPr>
-          <w:rFonts w:cs="Palatino Linotype"/>
           <w:b/>
           <w:bCs/>
           <w:sz w:val="24"/>
@@ -3221,16 +4855,7 @@
           <w:sz w:val="24"/>
           <w:szCs w:val="24"/>
         </w:rPr>
-        <w:t xml:space="preserve">3. корректировка программы и программной документации по результатам испытаний. На этапе подготовки и передачи программы должна быть выполнена работа по </w:t>
-      </w:r>
-      <w:r>
-        <w:rPr>
-          <w:rFonts w:cs="Times New Roman"/>
-          <w:sz w:val="24"/>
-          <w:szCs w:val="24"/>
-        </w:rPr>
-        <w:lastRenderedPageBreak/>
-        <w:t>подготовке и передаче программы и программной документации в эксплуатацию на объектах Заказчика.</w:t>
+        <w:t>3. корректировка программы и программной документации по результатам испытаний. На этапе подготовки и передачи программы должна быть выполнена работа по подготовке и передаче программы и программной документации в эксплуатацию на объектах Заказчика.</w:t>
       </w:r>
     </w:p>
     <w:p>
@@ -3447,6 +5072,7 @@
                 <w:sz w:val="24"/>
                 <w:szCs w:val="24"/>
               </w:rPr>
+              <w:lastRenderedPageBreak/>
               <w:t xml:space="preserve"> </w:t>
             </w:r>
           </w:p>
@@ -3979,6 +5605,25 @@
       <w:szCs w:val="24"/>
     </w:rPr>
   </w:style>
+  <w:style w:type="table" w:styleId="a3">
+    <w:name w:val="Table Grid"/>
+    <w:basedOn w:val="a1"/>
+    <w:uiPriority w:val="39"/>
+    <w:rsid w:val="006328F4"/>
+    <w:pPr>
+      <w:spacing w:after="0" w:line="240" w:lineRule="auto"/>
+    </w:pPr>
+    <w:tblPr>
+      <w:tblBorders>
+        <w:top w:val="single" w:sz="4" w:space="0" w:color="auto"/>
+        <w:left w:val="single" w:sz="4" w:space="0" w:color="auto"/>
+        <w:bottom w:val="single" w:sz="4" w:space="0" w:color="auto"/>
+        <w:right w:val="single" w:sz="4" w:space="0" w:color="auto"/>
+        <w:insideH w:val="single" w:sz="4" w:space="0" w:color="auto"/>
+        <w:insideV w:val="single" w:sz="4" w:space="0" w:color="auto"/>
+      </w:tblBorders>
+    </w:tblPr>
+  </w:style>
 </w:styles>
 </file>
 

</xml_diff>